<commit_message>
Test Plan First Pass
Minor corrections to SRS.
Test Plan uploaded with initial information.
</commit_message>
<xml_diff>
--- a/SRS/Snake Army SRS.docx
+++ b/SRS/Snake Army SRS.docx
@@ -34,9 +34,15 @@
       <w:pPr>
         <w:pStyle w:val="Title"/>
       </w:pPr>
-      <w:r>
-        <w:t>Chess Game</w:t>
-      </w:r>
+      <w:bookmarkStart w:id="0" w:name="_Hlk507867362"/>
+      <w:proofErr w:type="spellStart"/>
+      <w:r>
+        <w:t>Chess</w:t>
+      </w:r>
+      <w:r>
+        <w:t>tackle</w:t>
+      </w:r>
+      <w:proofErr w:type="spellEnd"/>
     </w:p>
     <w:p>
       <w:pPr>
@@ -130,9 +136,15 @@
         <w:pStyle w:val="ByLine"/>
       </w:pPr>
       <w:r>
-        <w:t>01/28/2018</w:t>
-      </w:r>
-    </w:p>
+        <w:t>0</w:t>
+      </w:r>
+      <w:bookmarkStart w:id="1" w:name="_GoBack"/>
+      <w:bookmarkEnd w:id="1"/>
+      <w:r>
+        <w:t>1/28/2018</w:t>
+      </w:r>
+    </w:p>
+    <w:bookmarkEnd w:id="0"/>
     <w:p>
       <w:pPr>
         <w:pStyle w:val="ChangeHistoryTitle"/>
@@ -152,22 +164,22 @@
       <w:pPr>
         <w:pStyle w:val="TOCEntry"/>
       </w:pPr>
-      <w:bookmarkStart w:id="0" w:name="_Toc344877432"/>
-      <w:bookmarkStart w:id="1" w:name="_Toc344879822"/>
-      <w:bookmarkStart w:id="2" w:name="_Toc346508722"/>
-      <w:bookmarkStart w:id="3" w:name="_Toc346508952"/>
-      <w:bookmarkStart w:id="4" w:name="_Toc346509227"/>
-      <w:bookmarkStart w:id="5" w:name="_Toc441230970"/>
-      <w:bookmarkEnd w:id="0"/>
-      <w:bookmarkEnd w:id="1"/>
+      <w:bookmarkStart w:id="2" w:name="_Toc344877432"/>
+      <w:bookmarkStart w:id="3" w:name="_Toc344879822"/>
+      <w:bookmarkStart w:id="4" w:name="_Toc346508722"/>
+      <w:bookmarkStart w:id="5" w:name="_Toc346508952"/>
+      <w:bookmarkStart w:id="6" w:name="_Toc346509227"/>
+      <w:bookmarkStart w:id="7" w:name="_Toc441230970"/>
       <w:bookmarkEnd w:id="2"/>
       <w:bookmarkEnd w:id="3"/>
       <w:bookmarkEnd w:id="4"/>
+      <w:bookmarkEnd w:id="5"/>
+      <w:bookmarkEnd w:id="6"/>
       <w:r>
         <w:lastRenderedPageBreak/>
         <w:t>Table of Contents</w:t>
       </w:r>
-      <w:bookmarkEnd w:id="5"/>
+      <w:bookmarkEnd w:id="7"/>
     </w:p>
     <w:p>
       <w:pPr>
@@ -1538,8 +1550,8 @@
       <w:pPr>
         <w:pStyle w:val="Heading1"/>
       </w:pPr>
-      <w:bookmarkStart w:id="6" w:name="_Toc439994665"/>
-      <w:bookmarkStart w:id="7" w:name="_Toc441230972"/>
+      <w:bookmarkStart w:id="8" w:name="_Toc439994665"/>
+      <w:bookmarkStart w:id="9" w:name="_Toc441230972"/>
       <w:r>
         <w:lastRenderedPageBreak/>
         <w:t xml:space="preserve">1. </w:t>
@@ -1547,24 +1559,24 @@
       <w:r>
         <w:t>Introduction</w:t>
       </w:r>
-      <w:bookmarkEnd w:id="6"/>
-      <w:bookmarkEnd w:id="7"/>
-    </w:p>
-    <w:p/>
-    <w:p>
-      <w:pPr>
-        <w:pStyle w:val="Heading2"/>
-      </w:pPr>
-      <w:bookmarkStart w:id="8" w:name="_Toc439994667"/>
-      <w:bookmarkStart w:id="9" w:name="_Toc441230973"/>
-      <w:r>
-        <w:t xml:space="preserve">1.1 </w:t>
-      </w:r>
-      <w:r>
-        <w:t>Purpose</w:t>
-      </w:r>
       <w:bookmarkEnd w:id="8"/>
       <w:bookmarkEnd w:id="9"/>
+    </w:p>
+    <w:p/>
+    <w:p>
+      <w:pPr>
+        <w:pStyle w:val="Heading2"/>
+      </w:pPr>
+      <w:bookmarkStart w:id="10" w:name="_Toc439994667"/>
+      <w:bookmarkStart w:id="11" w:name="_Toc441230973"/>
+      <w:r>
+        <w:t xml:space="preserve">1.1 </w:t>
+      </w:r>
+      <w:r>
+        <w:t>Purpose</w:t>
+      </w:r>
+      <w:bookmarkEnd w:id="10"/>
+      <w:bookmarkEnd w:id="11"/>
       <w:r>
         <w:t xml:space="preserve"> </w:t>
       </w:r>
@@ -1580,8 +1592,8 @@
           <w:szCs w:val="20"/>
         </w:rPr>
       </w:pPr>
-      <w:bookmarkStart w:id="10" w:name="_Toc439994668"/>
-      <w:bookmarkStart w:id="11" w:name="_Toc441230974"/>
+      <w:bookmarkStart w:id="12" w:name="_Toc439994668"/>
+      <w:bookmarkStart w:id="13" w:name="_Toc441230974"/>
       <w:r>
         <w:rPr>
           <w:rFonts w:ascii="Arial" w:eastAsia="Times New Roman" w:hAnsi="Arial" w:cs="Times New Roman"/>
@@ -1603,8 +1615,8 @@
       <w:r>
         <w:t>Document Conventions</w:t>
       </w:r>
-      <w:bookmarkEnd w:id="10"/>
-      <w:bookmarkEnd w:id="11"/>
+      <w:bookmarkEnd w:id="12"/>
+      <w:bookmarkEnd w:id="13"/>
     </w:p>
     <w:p>
       <w:pPr>
@@ -1617,8 +1629,8 @@
           <w:szCs w:val="20"/>
         </w:rPr>
       </w:pPr>
-      <w:bookmarkStart w:id="12" w:name="_Toc439994669"/>
-      <w:bookmarkStart w:id="13" w:name="_Toc441230975"/>
+      <w:bookmarkStart w:id="14" w:name="_Toc439994669"/>
+      <w:bookmarkStart w:id="15" w:name="_Toc441230975"/>
       <w:r>
         <w:rPr>
           <w:rFonts w:ascii="Arial" w:eastAsia="Times New Roman" w:hAnsi="Arial" w:cs="Times New Roman"/>
@@ -1640,8 +1652,8 @@
       <w:r>
         <w:t>Intended Audience and Reading Suggestions</w:t>
       </w:r>
-      <w:bookmarkEnd w:id="12"/>
-      <w:bookmarkEnd w:id="13"/>
+      <w:bookmarkEnd w:id="14"/>
+      <w:bookmarkEnd w:id="15"/>
     </w:p>
     <w:p>
       <w:pPr>
@@ -1655,8 +1667,8 @@
           <w:szCs w:val="20"/>
         </w:rPr>
       </w:pPr>
-      <w:bookmarkStart w:id="14" w:name="_Toc439994670"/>
-      <w:bookmarkStart w:id="15" w:name="_Toc441230976"/>
+      <w:bookmarkStart w:id="16" w:name="_Toc439994670"/>
+      <w:bookmarkStart w:id="17" w:name="_Toc441230976"/>
       <w:r>
         <w:rPr>
           <w:rFonts w:ascii="Arial" w:eastAsia="Times New Roman" w:hAnsi="Arial" w:cs="Times New Roman"/>
@@ -1766,8 +1778,8 @@
       <w:r>
         <w:t>Product Scope</w:t>
       </w:r>
-      <w:bookmarkEnd w:id="14"/>
-      <w:bookmarkEnd w:id="15"/>
+      <w:bookmarkEnd w:id="16"/>
+      <w:bookmarkEnd w:id="17"/>
     </w:p>
     <w:p>
       <w:pPr>
@@ -1787,7 +1799,25 @@
           <w:sz w:val="22"/>
           <w:szCs w:val="20"/>
         </w:rPr>
-        <w:t>This program is a chess game simulator. 1-2 players, human or AI, will take turns moving and taking pieces attempting to mate the other's king. The goal of this software is to show Snake Army superiority over all others.</w:t>
+        <w:t xml:space="preserve">This program is a chess game simulator. 1-2 players, human or AI, will take turns moving and taking pieces attempting to mate the other's </w:t>
+      </w:r>
+      <w:r>
+        <w:rPr>
+          <w:rFonts w:ascii="Arial" w:eastAsia="Times New Roman" w:hAnsi="Arial" w:cs="Times New Roman"/>
+          <w:color w:val="auto"/>
+          <w:sz w:val="22"/>
+          <w:szCs w:val="20"/>
+        </w:rPr>
+        <w:t>King</w:t>
+      </w:r>
+      <w:r>
+        <w:rPr>
+          <w:rFonts w:ascii="Arial" w:eastAsia="Times New Roman" w:hAnsi="Arial" w:cs="Times New Roman"/>
+          <w:color w:val="auto"/>
+          <w:sz w:val="22"/>
+          <w:szCs w:val="20"/>
+        </w:rPr>
+        <w:t>. The goal of this software is to show Snake Army superiority over all others.</w:t>
       </w:r>
     </w:p>
     <w:p/>
@@ -1795,16 +1825,16 @@
       <w:pPr>
         <w:pStyle w:val="Heading2"/>
       </w:pPr>
-      <w:bookmarkStart w:id="16" w:name="_Toc439994672"/>
-      <w:bookmarkStart w:id="17" w:name="_Toc441230977"/>
+      <w:bookmarkStart w:id="18" w:name="_Toc439994672"/>
+      <w:bookmarkStart w:id="19" w:name="_Toc441230977"/>
       <w:r>
         <w:t xml:space="preserve">1.5 </w:t>
       </w:r>
       <w:r>
         <w:t>References</w:t>
       </w:r>
-      <w:bookmarkEnd w:id="16"/>
-      <w:bookmarkEnd w:id="17"/>
+      <w:bookmarkEnd w:id="18"/>
+      <w:bookmarkEnd w:id="19"/>
     </w:p>
     <w:p>
       <w:pPr>
@@ -1886,29 +1916,29 @@
       <w:r>
         <w:t xml:space="preserve">2. </w:t>
       </w:r>
-      <w:bookmarkStart w:id="18" w:name="_Toc439994673"/>
-      <w:bookmarkStart w:id="19" w:name="_Toc441230978"/>
+      <w:bookmarkStart w:id="20" w:name="_Toc439994673"/>
+      <w:bookmarkStart w:id="21" w:name="_Toc441230978"/>
       <w:r>
         <w:t>Overall Description</w:t>
-      </w:r>
-      <w:bookmarkEnd w:id="18"/>
-      <w:bookmarkEnd w:id="19"/>
-    </w:p>
-    <w:p/>
-    <w:p>
-      <w:pPr>
-        <w:pStyle w:val="Heading2"/>
-      </w:pPr>
-      <w:bookmarkStart w:id="20" w:name="_Toc439994674"/>
-      <w:bookmarkStart w:id="21" w:name="_Toc441230979"/>
-      <w:r>
-        <w:t xml:space="preserve">2.1 </w:t>
-      </w:r>
-      <w:r>
-        <w:t>Product Perspective</w:t>
       </w:r>
       <w:bookmarkEnd w:id="20"/>
       <w:bookmarkEnd w:id="21"/>
+    </w:p>
+    <w:p/>
+    <w:p>
+      <w:pPr>
+        <w:pStyle w:val="Heading2"/>
+      </w:pPr>
+      <w:bookmarkStart w:id="22" w:name="_Toc439994674"/>
+      <w:bookmarkStart w:id="23" w:name="_Toc441230979"/>
+      <w:r>
+        <w:t xml:space="preserve">2.1 </w:t>
+      </w:r>
+      <w:r>
+        <w:t>Product Perspective</w:t>
+      </w:r>
+      <w:bookmarkEnd w:id="22"/>
+      <w:bookmarkEnd w:id="23"/>
     </w:p>
     <w:p>
       <w:pPr>
@@ -1921,8 +1951,8 @@
           <w:szCs w:val="20"/>
         </w:rPr>
       </w:pPr>
-      <w:bookmarkStart w:id="22" w:name="_Toc439994675"/>
-      <w:bookmarkStart w:id="23" w:name="_Toc441230980"/>
+      <w:bookmarkStart w:id="24" w:name="_Toc439994675"/>
+      <w:bookmarkStart w:id="25" w:name="_Toc441230980"/>
       <w:r>
         <w:rPr>
           <w:rFonts w:ascii="Arial" w:eastAsia="Times New Roman" w:hAnsi="Arial" w:cs="Arial"/>
@@ -1944,8 +1974,8 @@
       <w:r>
         <w:t>Product Functions</w:t>
       </w:r>
-      <w:bookmarkEnd w:id="22"/>
-      <w:bookmarkEnd w:id="23"/>
+      <w:bookmarkEnd w:id="24"/>
+      <w:bookmarkEnd w:id="25"/>
     </w:p>
     <w:p>
       <w:pPr>
@@ -1986,7 +2016,19 @@
         <w:rPr>
           <w:i w:val="0"/>
         </w:rPr>
-        <w:t>The game shall continue to run until one player mates the other's king, presses the 'surrender' button, or presses the 'restart' button.</w:t>
+        <w:t xml:space="preserve">The game shall continue to run until one player mates the other's </w:t>
+      </w:r>
+      <w:r>
+        <w:rPr>
+          <w:i w:val="0"/>
+        </w:rPr>
+        <w:t>King</w:t>
+      </w:r>
+      <w:r>
+        <w:rPr>
+          <w:i w:val="0"/>
+        </w:rPr>
+        <w:t>, presses the 'surrender' button, or presses the 'restart' button.</w:t>
       </w:r>
     </w:p>
     <w:p>
@@ -2040,7 +2082,19 @@
         <w:rPr>
           <w:i w:val="0"/>
         </w:rPr>
-        <w:t>The program shall keep track of the both color's king's check and mate.</w:t>
+        <w:t xml:space="preserve">The program shall keep track of the both color's </w:t>
+      </w:r>
+      <w:r>
+        <w:rPr>
+          <w:i w:val="0"/>
+        </w:rPr>
+        <w:t>King</w:t>
+      </w:r>
+      <w:r>
+        <w:rPr>
+          <w:i w:val="0"/>
+        </w:rPr>
+        <w:t>'s check and mate.</w:t>
       </w:r>
     </w:p>
     <w:p>
@@ -2056,8 +2110,8 @@
       <w:pPr>
         <w:pStyle w:val="Heading2"/>
       </w:pPr>
-      <w:bookmarkStart w:id="24" w:name="_Toc439994676"/>
-      <w:bookmarkStart w:id="25" w:name="_Toc441230981"/>
+      <w:bookmarkStart w:id="26" w:name="_Toc439994676"/>
+      <w:bookmarkStart w:id="27" w:name="_Toc441230981"/>
       <w:r>
         <w:lastRenderedPageBreak/>
         <w:t xml:space="preserve">2.3 </w:t>
@@ -2065,8 +2119,8 @@
       <w:r>
         <w:t>User Classes and Characteristics</w:t>
       </w:r>
-      <w:bookmarkEnd w:id="24"/>
-      <w:bookmarkEnd w:id="25"/>
+      <w:bookmarkEnd w:id="26"/>
+      <w:bookmarkEnd w:id="27"/>
     </w:p>
     <w:p>
       <w:pPr>
@@ -2087,8 +2141,8 @@
       <w:pPr>
         <w:pStyle w:val="Heading2"/>
       </w:pPr>
-      <w:bookmarkStart w:id="26" w:name="_Toc439994677"/>
-      <w:bookmarkStart w:id="27" w:name="_Toc441230982"/>
+      <w:bookmarkStart w:id="28" w:name="_Toc439994677"/>
+      <w:bookmarkStart w:id="29" w:name="_Toc441230982"/>
     </w:p>
     <w:p>
       <w:pPr>
@@ -2100,8 +2154,8 @@
       <w:r>
         <w:t>Operating Environment</w:t>
       </w:r>
-      <w:bookmarkEnd w:id="26"/>
-      <w:bookmarkEnd w:id="27"/>
+      <w:bookmarkEnd w:id="28"/>
+      <w:bookmarkEnd w:id="29"/>
     </w:p>
     <w:p>
       <w:pPr>
@@ -2142,16 +2196,16 @@
       <w:pPr>
         <w:pStyle w:val="Heading2"/>
       </w:pPr>
-      <w:bookmarkStart w:id="28" w:name="_Toc439994678"/>
-      <w:bookmarkStart w:id="29" w:name="_Toc441230983"/>
+      <w:bookmarkStart w:id="30" w:name="_Toc439994678"/>
+      <w:bookmarkStart w:id="31" w:name="_Toc441230983"/>
       <w:r>
         <w:t xml:space="preserve">2.5 </w:t>
       </w:r>
       <w:r>
         <w:t>Design and Implementation Constraints</w:t>
       </w:r>
-      <w:bookmarkEnd w:id="28"/>
-      <w:bookmarkEnd w:id="29"/>
+      <w:bookmarkEnd w:id="30"/>
+      <w:bookmarkEnd w:id="31"/>
     </w:p>
     <w:p>
       <w:pPr>
@@ -2192,16 +2246,16 @@
       <w:pPr>
         <w:pStyle w:val="Heading2"/>
       </w:pPr>
-      <w:bookmarkStart w:id="30" w:name="_Toc439994679"/>
-      <w:bookmarkStart w:id="31" w:name="_Toc441230984"/>
+      <w:bookmarkStart w:id="32" w:name="_Toc439994679"/>
+      <w:bookmarkStart w:id="33" w:name="_Toc441230984"/>
       <w:r>
         <w:t xml:space="preserve">2.6 </w:t>
       </w:r>
       <w:r>
         <w:t>User Documentation</w:t>
       </w:r>
-      <w:bookmarkEnd w:id="30"/>
-      <w:bookmarkEnd w:id="31"/>
+      <w:bookmarkEnd w:id="32"/>
+      <w:bookmarkEnd w:id="33"/>
     </w:p>
     <w:p>
       <w:pPr>
@@ -2230,16 +2284,16 @@
       <w:pPr>
         <w:pStyle w:val="Heading2"/>
       </w:pPr>
-      <w:bookmarkStart w:id="32" w:name="_Toc439994680"/>
-      <w:bookmarkStart w:id="33" w:name="_Toc441230985"/>
+      <w:bookmarkStart w:id="34" w:name="_Toc439994680"/>
+      <w:bookmarkStart w:id="35" w:name="_Toc441230985"/>
       <w:r>
         <w:t xml:space="preserve">2.7 </w:t>
       </w:r>
       <w:r>
         <w:t>Assumptions and Dependencies</w:t>
       </w:r>
-      <w:bookmarkEnd w:id="32"/>
-      <w:bookmarkEnd w:id="33"/>
+      <w:bookmarkEnd w:id="34"/>
+      <w:bookmarkEnd w:id="35"/>
     </w:p>
     <w:p>
       <w:pPr>
@@ -2271,40 +2325,35 @@
         </w:rPr>
         <w:t>.</w:t>
       </w:r>
-      <w:bookmarkStart w:id="34" w:name="_Toc439994682"/>
-      <w:bookmarkStart w:id="35" w:name="_Toc441230986"/>
+      <w:bookmarkStart w:id="36" w:name="_Toc439994682"/>
+      <w:bookmarkStart w:id="37" w:name="_Toc441230986"/>
     </w:p>
     <w:p>
       <w:pPr>
         <w:pStyle w:val="Heading1"/>
       </w:pPr>
       <w:r>
-        <w:t>3.</w:t>
-      </w:r>
-      <w:bookmarkStart w:id="36" w:name="_GoBack"/>
+        <w:t xml:space="preserve">3. </w:t>
+      </w:r>
+      <w:r>
+        <w:t>External Interface Requirements</w:t>
+      </w:r>
       <w:bookmarkEnd w:id="36"/>
-      <w:r>
-        <w:t xml:space="preserve"> </w:t>
-      </w:r>
-      <w:r>
-        <w:t>External Interface Requirements</w:t>
-      </w:r>
-      <w:bookmarkEnd w:id="34"/>
-      <w:bookmarkEnd w:id="35"/>
+      <w:bookmarkEnd w:id="37"/>
     </w:p>
     <w:p/>
     <w:p>
       <w:pPr>
         <w:pStyle w:val="Heading2"/>
       </w:pPr>
-      <w:bookmarkStart w:id="37" w:name="_Toc441230987"/>
+      <w:bookmarkStart w:id="38" w:name="_Toc441230987"/>
       <w:r>
         <w:t xml:space="preserve">3.1 </w:t>
       </w:r>
       <w:r>
         <w:t>User Interfaces</w:t>
       </w:r>
-      <w:bookmarkEnd w:id="37"/>
+      <w:bookmarkEnd w:id="38"/>
     </w:p>
     <w:p>
       <w:pPr>
@@ -2667,7 +2716,19 @@
         <w:rPr>
           <w:i w:val="0"/>
         </w:rPr>
-        <w:t>When a player is in check, and he cannot make a move such that after the move, the king is not in check, then he is mated.</w:t>
+        <w:t xml:space="preserve">When a player is in check, and he cannot make a move such that after the move, the </w:t>
+      </w:r>
+      <w:r>
+        <w:rPr>
+          <w:i w:val="0"/>
+        </w:rPr>
+        <w:t>King</w:t>
+      </w:r>
+      <w:r>
+        <w:rPr>
+          <w:i w:val="0"/>
+        </w:rPr>
+        <w:t xml:space="preserve"> is not in check, then he is mated.</w:t>
       </w:r>
     </w:p>
     <w:p>
@@ -2738,7 +2799,19 @@
         <w:rPr>
           <w:i w:val="0"/>
         </w:rPr>
-        <w:t>The rook attacks in the same way it moves.</w:t>
+        <w:t xml:space="preserve">The </w:t>
+      </w:r>
+      <w:r>
+        <w:rPr>
+          <w:i w:val="0"/>
+        </w:rPr>
+        <w:t>Rook</w:t>
+      </w:r>
+      <w:r>
+        <w:rPr>
+          <w:i w:val="0"/>
+        </w:rPr>
+        <w:t xml:space="preserve"> attacks in the same way it moves.</w:t>
       </w:r>
     </w:p>
     <w:p>
@@ -2756,7 +2829,19 @@
         <w:rPr>
           <w:i w:val="0"/>
         </w:rPr>
-        <w:t>The rook moves in a straight line, horizontally or vertically in the + direction.</w:t>
+        <w:t xml:space="preserve">The </w:t>
+      </w:r>
+      <w:r>
+        <w:rPr>
+          <w:i w:val="0"/>
+        </w:rPr>
+        <w:t>Rook</w:t>
+      </w:r>
+      <w:r>
+        <w:rPr>
+          <w:i w:val="0"/>
+        </w:rPr>
+        <w:t xml:space="preserve"> moves in a straight line, horizontally or vertically in the + direction.</w:t>
       </w:r>
     </w:p>
     <w:p>
@@ -2774,25 +2859,43 @@
         <w:rPr>
           <w:i w:val="0"/>
         </w:rPr>
-        <w:t>The rook shall not jump over other pieces, that is: all squares between the square where the rook starts its move and where the rook ends its move must be empty.</w:t>
-      </w:r>
-    </w:p>
-    <w:p>
-      <w:pPr>
-        <w:pStyle w:val="template"/>
-        <w:numPr>
-          <w:ilvl w:val="0"/>
-          <w:numId w:val="36"/>
-        </w:numPr>
-        <w:rPr>
-          <w:i w:val="0"/>
-        </w:rPr>
-      </w:pPr>
-      <w:r>
-        <w:rPr>
-          <w:i w:val="0"/>
-        </w:rPr>
-        <w:t>Rooks shall be worth 5 points.</w:t>
+        <w:t xml:space="preserve">The </w:t>
+      </w:r>
+      <w:r>
+        <w:rPr>
+          <w:i w:val="0"/>
+        </w:rPr>
+        <w:t>Rook</w:t>
+      </w:r>
+      <w:r>
+        <w:rPr>
+          <w:i w:val="0"/>
+        </w:rPr>
+        <w:t xml:space="preserve"> shall not jump over other pieces, that is: all squares between the square where the </w:t>
+      </w:r>
+      <w:r>
+        <w:rPr>
+          <w:i w:val="0"/>
+        </w:rPr>
+        <w:t>Rook</w:t>
+      </w:r>
+      <w:r>
+        <w:rPr>
+          <w:i w:val="0"/>
+        </w:rPr>
+        <w:t xml:space="preserve"> starts its move and where the </w:t>
+      </w:r>
+      <w:r>
+        <w:rPr>
+          <w:i w:val="0"/>
+        </w:rPr>
+        <w:t>Rook</w:t>
+      </w:r>
+      <w:r>
+        <w:rPr>
+          <w:i w:val="0"/>
+        </w:rPr>
+        <w:t xml:space="preserve"> ends its move must be empty.</w:t>
       </w:r>
     </w:p>
     <w:p>
@@ -2829,7 +2932,19 @@
         <w:rPr>
           <w:i w:val="0"/>
         </w:rPr>
-        <w:t>The bishop attacks in the same way it moves.</w:t>
+        <w:t xml:space="preserve">The </w:t>
+      </w:r>
+      <w:r>
+        <w:rPr>
+          <w:i w:val="0"/>
+        </w:rPr>
+        <w:t>Bishop</w:t>
+      </w:r>
+      <w:r>
+        <w:rPr>
+          <w:i w:val="0"/>
+        </w:rPr>
+        <w:t xml:space="preserve"> attacks in the same way it moves.</w:t>
       </w:r>
     </w:p>
     <w:p>
@@ -2847,7 +2962,19 @@
         <w:rPr>
           <w:i w:val="0"/>
         </w:rPr>
-        <w:t>The bishop moves in a straight diagonal line, in the X direction.</w:t>
+        <w:t xml:space="preserve">The </w:t>
+      </w:r>
+      <w:r>
+        <w:rPr>
+          <w:i w:val="0"/>
+        </w:rPr>
+        <w:t>Bishop</w:t>
+      </w:r>
+      <w:r>
+        <w:rPr>
+          <w:i w:val="0"/>
+        </w:rPr>
+        <w:t xml:space="preserve"> moves in a straight diagonal line, in the X direction.</w:t>
       </w:r>
     </w:p>
     <w:p>
@@ -2865,7 +2992,19 @@
         <w:rPr>
           <w:i w:val="0"/>
         </w:rPr>
-        <w:t>The bishop shall also not jump over other pieces.</w:t>
+        <w:t xml:space="preserve">The </w:t>
+      </w:r>
+      <w:r>
+        <w:rPr>
+          <w:i w:val="0"/>
+        </w:rPr>
+        <w:t>Bishop</w:t>
+      </w:r>
+      <w:r>
+        <w:rPr>
+          <w:i w:val="0"/>
+        </w:rPr>
+        <w:t xml:space="preserve"> shall also not jump over other pieces.</w:t>
       </w:r>
     </w:p>
     <w:p>
@@ -2902,7 +3041,19 @@
         <w:rPr>
           <w:i w:val="0"/>
         </w:rPr>
-        <w:t>The queen attacks in the same way it moves.</w:t>
+        <w:t xml:space="preserve">The </w:t>
+      </w:r>
+      <w:r>
+        <w:rPr>
+          <w:i w:val="0"/>
+        </w:rPr>
+        <w:t>Queen</w:t>
+      </w:r>
+      <w:r>
+        <w:rPr>
+          <w:i w:val="0"/>
+        </w:rPr>
+        <w:t xml:space="preserve"> attacks in the same way it moves.</w:t>
       </w:r>
     </w:p>
     <w:p>
@@ -2920,7 +3071,55 @@
         <w:rPr>
           <w:i w:val="0"/>
         </w:rPr>
-        <w:t>The queen has the combined moves of the rook and the bishop, i.e., the queen may move in any straight line, horizontal, vertical, or diagonal.</w:t>
+        <w:t xml:space="preserve">The </w:t>
+      </w:r>
+      <w:r>
+        <w:rPr>
+          <w:i w:val="0"/>
+        </w:rPr>
+        <w:t>Queen</w:t>
+      </w:r>
+      <w:r>
+        <w:rPr>
+          <w:i w:val="0"/>
+        </w:rPr>
+        <w:t xml:space="preserve"> has the combined moves of the </w:t>
+      </w:r>
+      <w:r>
+        <w:rPr>
+          <w:i w:val="0"/>
+        </w:rPr>
+        <w:t>Rook</w:t>
+      </w:r>
+      <w:r>
+        <w:rPr>
+          <w:i w:val="0"/>
+        </w:rPr>
+        <w:t xml:space="preserve"> and the </w:t>
+      </w:r>
+      <w:r>
+        <w:rPr>
+          <w:i w:val="0"/>
+        </w:rPr>
+        <w:t>Bishop</w:t>
+      </w:r>
+      <w:r>
+        <w:rPr>
+          <w:i w:val="0"/>
+        </w:rPr>
+        <w:t xml:space="preserve">, i.e., the </w:t>
+      </w:r>
+      <w:r>
+        <w:rPr>
+          <w:i w:val="0"/>
+        </w:rPr>
+        <w:t>Queen</w:t>
+      </w:r>
+      <w:r>
+        <w:rPr>
+          <w:i w:val="0"/>
+        </w:rPr>
+        <w:t xml:space="preserve"> may move in any straight line, horizontal, vertical, or diagonal.</w:t>
       </w:r>
     </w:p>
     <w:p>
@@ -2938,7 +3137,19 @@
         <w:rPr>
           <w:i w:val="0"/>
         </w:rPr>
-        <w:t>The queen shall also not jump over other pieces.</w:t>
+        <w:t xml:space="preserve">The </w:t>
+      </w:r>
+      <w:r>
+        <w:rPr>
+          <w:i w:val="0"/>
+        </w:rPr>
+        <w:t>Queen</w:t>
+      </w:r>
+      <w:r>
+        <w:rPr>
+          <w:i w:val="0"/>
+        </w:rPr>
+        <w:t xml:space="preserve"> shall also not jump over other pieces.</w:t>
       </w:r>
     </w:p>
     <w:p>
@@ -2975,97 +3186,19 @@
         <w:rPr>
           <w:i w:val="0"/>
         </w:rPr>
-        <w:t>The knight makes a move that consists of first one step in a horizontal or vertical direction, and then one step diagonally in an outward direction.</w:t>
-      </w:r>
-    </w:p>
-    <w:p>
-      <w:pPr>
-        <w:pStyle w:val="template"/>
-        <w:numPr>
-          <w:ilvl w:val="0"/>
-          <w:numId w:val="33"/>
-        </w:numPr>
-        <w:rPr>
-          <w:i w:val="0"/>
-        </w:rPr>
-      </w:pPr>
-      <w:r>
-        <w:rPr>
-          <w:i w:val="0"/>
-        </w:rPr>
-        <w:t>Pawn</w:t>
-      </w:r>
-    </w:p>
-    <w:p>
-      <w:pPr>
-        <w:pStyle w:val="template"/>
-        <w:numPr>
-          <w:ilvl w:val="0"/>
-          <w:numId w:val="33"/>
-        </w:numPr>
-        <w:rPr>
-          <w:i w:val="0"/>
-        </w:rPr>
-      </w:pPr>
-      <w:r>
-        <w:rPr>
-          <w:i w:val="0"/>
-        </w:rPr>
-        <w:t>When a pawn has not moved at all, the pawn may choose to move one square forward, or two squares forward. Otherwise it shall only move one square directly forward.</w:t>
-      </w:r>
-    </w:p>
-    <w:p>
-      <w:pPr>
-        <w:pStyle w:val="template"/>
-        <w:numPr>
-          <w:ilvl w:val="0"/>
-          <w:numId w:val="33"/>
-        </w:numPr>
-        <w:rPr>
-          <w:i w:val="0"/>
-        </w:rPr>
-      </w:pPr>
-      <w:r>
-        <w:rPr>
-          <w:i w:val="0"/>
-        </w:rPr>
-        <w:t>Pawns shall only attack diagonally forward.</w:t>
-      </w:r>
-    </w:p>
-    <w:p>
-      <w:pPr>
-        <w:pStyle w:val="template"/>
-        <w:numPr>
-          <w:ilvl w:val="0"/>
-          <w:numId w:val="33"/>
-        </w:numPr>
-        <w:rPr>
-          <w:i w:val="0"/>
-        </w:rPr>
-      </w:pPr>
-      <w:r>
-        <w:rPr>
-          <w:i w:val="0"/>
-        </w:rPr>
-        <w:t>The pawn shall choose between attacking and moving.</w:t>
-      </w:r>
-    </w:p>
-    <w:p>
-      <w:pPr>
-        <w:pStyle w:val="template"/>
-        <w:numPr>
-          <w:ilvl w:val="0"/>
-          <w:numId w:val="33"/>
-        </w:numPr>
-        <w:rPr>
-          <w:i w:val="0"/>
-        </w:rPr>
-      </w:pPr>
-      <w:r>
-        <w:rPr>
-          <w:i w:val="0"/>
-        </w:rPr>
-        <w:t>If a pawn makes it to the opposing side of the chess board, it shall be promoted to any piece of choice.</w:t>
+        <w:t xml:space="preserve">The </w:t>
+      </w:r>
+      <w:r>
+        <w:rPr>
+          <w:i w:val="0"/>
+        </w:rPr>
+        <w:t>Knight</w:t>
+      </w:r>
+      <w:r>
+        <w:rPr>
+          <w:i w:val="0"/>
+        </w:rPr>
+        <w:t xml:space="preserve"> makes a move that consists of first one step in a horizontal or vertical direction, and then one step diagonally in an outward direction.</w:t>
       </w:r>
     </w:p>
     <w:p>
@@ -3084,6 +3217,97 @@
         <w:rPr>
           <w:i w:val="0"/>
         </w:rPr>
+        <w:t>Pawn</w:t>
+      </w:r>
+    </w:p>
+    <w:p>
+      <w:pPr>
+        <w:pStyle w:val="template"/>
+        <w:numPr>
+          <w:ilvl w:val="0"/>
+          <w:numId w:val="33"/>
+        </w:numPr>
+        <w:rPr>
+          <w:i w:val="0"/>
+        </w:rPr>
+      </w:pPr>
+      <w:r>
+        <w:rPr>
+          <w:i w:val="0"/>
+        </w:rPr>
+        <w:t>When a pawn has not moved at all, the pawn may choose to move one square forward, or two squares forward. Otherwise it shall only move one square directly forward.</w:t>
+      </w:r>
+    </w:p>
+    <w:p>
+      <w:pPr>
+        <w:pStyle w:val="template"/>
+        <w:numPr>
+          <w:ilvl w:val="0"/>
+          <w:numId w:val="33"/>
+        </w:numPr>
+        <w:rPr>
+          <w:i w:val="0"/>
+        </w:rPr>
+      </w:pPr>
+      <w:r>
+        <w:rPr>
+          <w:i w:val="0"/>
+        </w:rPr>
+        <w:t>Pawns shall only attack diagonally forward.</w:t>
+      </w:r>
+    </w:p>
+    <w:p>
+      <w:pPr>
+        <w:pStyle w:val="template"/>
+        <w:numPr>
+          <w:ilvl w:val="0"/>
+          <w:numId w:val="33"/>
+        </w:numPr>
+        <w:rPr>
+          <w:i w:val="0"/>
+        </w:rPr>
+      </w:pPr>
+      <w:r>
+        <w:rPr>
+          <w:i w:val="0"/>
+        </w:rPr>
+        <w:t>The pawn shall choose between attacking and moving.</w:t>
+      </w:r>
+    </w:p>
+    <w:p>
+      <w:pPr>
+        <w:pStyle w:val="template"/>
+        <w:numPr>
+          <w:ilvl w:val="0"/>
+          <w:numId w:val="33"/>
+        </w:numPr>
+        <w:rPr>
+          <w:i w:val="0"/>
+        </w:rPr>
+      </w:pPr>
+      <w:r>
+        <w:rPr>
+          <w:i w:val="0"/>
+        </w:rPr>
+        <w:t>If a pawn makes it to the opposing side of the chess board, it shall be promoted to any piece of choice.</w:t>
+      </w:r>
+    </w:p>
+    <w:p>
+      <w:pPr>
+        <w:pStyle w:val="template"/>
+        <w:numPr>
+          <w:ilvl w:val="1"/>
+          <w:numId w:val="27"/>
+        </w:numPr>
+        <w:ind w:left="1440"/>
+        <w:rPr>
+          <w:i w:val="0"/>
+        </w:rPr>
+      </w:pPr>
+      <w:r>
+        <w:rPr>
+          <w:i w:val="0"/>
+        </w:rPr>
         <w:t>King</w:t>
       </w:r>
     </w:p>
@@ -3103,7 +3327,19 @@
         <w:rPr>
           <w:i w:val="0"/>
         </w:rPr>
-        <w:t>The king shall move one square in any direction, so long as it does not put him under attack.</w:t>
+        <w:t xml:space="preserve">The </w:t>
+      </w:r>
+      <w:r>
+        <w:rPr>
+          <w:i w:val="0"/>
+        </w:rPr>
+        <w:t>King</w:t>
+      </w:r>
+      <w:r>
+        <w:rPr>
+          <w:i w:val="0"/>
+        </w:rPr>
+        <w:t xml:space="preserve"> shall move one square in any direction, so long as it does not put him under attack.</w:t>
       </w:r>
     </w:p>
     <w:p>
@@ -3122,7 +3358,55 @@
         <w:rPr>
           <w:i w:val="0"/>
         </w:rPr>
-        <w:t xml:space="preserve">If the king has not moved, the rook has not moved, the space between the king and the rook </w:t>
+        <w:t xml:space="preserve">If the </w:t>
+      </w:r>
+      <w:r>
+        <w:rPr>
+          <w:i w:val="0"/>
+        </w:rPr>
+        <w:t>King</w:t>
+      </w:r>
+      <w:r>
+        <w:rPr>
+          <w:i w:val="0"/>
+        </w:rPr>
+        <w:t xml:space="preserve"> has not moved, the </w:t>
+      </w:r>
+      <w:r>
+        <w:rPr>
+          <w:i w:val="0"/>
+        </w:rPr>
+        <w:t>Rook</w:t>
+      </w:r>
+      <w:r>
+        <w:rPr>
+          <w:i w:val="0"/>
+        </w:rPr>
+        <w:t xml:space="preserve"> has not moved, the space between the </w:t>
+      </w:r>
+      <w:r>
+        <w:rPr>
+          <w:i w:val="0"/>
+        </w:rPr>
+        <w:t>King</w:t>
+      </w:r>
+      <w:r>
+        <w:rPr>
+          <w:i w:val="0"/>
+        </w:rPr>
+        <w:t xml:space="preserve"> and the </w:t>
+      </w:r>
+      <w:r>
+        <w:rPr>
+          <w:i w:val="0"/>
+        </w:rPr>
+        <w:t>Rook</w:t>
+      </w:r>
+      <w:r>
+        <w:rPr>
+          <w:i w:val="0"/>
+        </w:rPr>
+        <w:t xml:space="preserve"> </w:t>
       </w:r>
       <w:r>
         <w:rPr>
@@ -3134,19 +3418,85 @@
         <w:rPr>
           <w:i w:val="0"/>
         </w:rPr>
-        <w:t xml:space="preserve"> no other pieces, and the king is not in check nor is it moving into check, the king shall have the opportunity to “castle” itself. Which lets the king move two spaces towards the selected </w:t>
-      </w:r>
-      <w:r>
-        <w:rPr>
-          <w:i w:val="0"/>
-        </w:rPr>
-        <w:t>rook and</w:t>
-      </w:r>
-      <w:r>
-        <w:rPr>
-          <w:i w:val="0"/>
-        </w:rPr>
-        <w:t xml:space="preserve"> moves the rook to the square next to the king, on its opposite side. </w:t>
+        <w:t xml:space="preserve"> no other pieces, and the </w:t>
+      </w:r>
+      <w:r>
+        <w:rPr>
+          <w:i w:val="0"/>
+        </w:rPr>
+        <w:t>King</w:t>
+      </w:r>
+      <w:r>
+        <w:rPr>
+          <w:i w:val="0"/>
+        </w:rPr>
+        <w:t xml:space="preserve"> is not in check nor is it moving into check, the </w:t>
+      </w:r>
+      <w:r>
+        <w:rPr>
+          <w:i w:val="0"/>
+        </w:rPr>
+        <w:t>King</w:t>
+      </w:r>
+      <w:r>
+        <w:rPr>
+          <w:i w:val="0"/>
+        </w:rPr>
+        <w:t xml:space="preserve"> shall have the opportunity to “castle” itself. Which lets the </w:t>
+      </w:r>
+      <w:r>
+        <w:rPr>
+          <w:i w:val="0"/>
+        </w:rPr>
+        <w:t>King</w:t>
+      </w:r>
+      <w:r>
+        <w:rPr>
+          <w:i w:val="0"/>
+        </w:rPr>
+        <w:t xml:space="preserve"> move two spaces towards the selected </w:t>
+      </w:r>
+      <w:r>
+        <w:rPr>
+          <w:i w:val="0"/>
+        </w:rPr>
+        <w:t>Rook</w:t>
+      </w:r>
+      <w:r>
+        <w:rPr>
+          <w:i w:val="0"/>
+        </w:rPr>
+        <w:t xml:space="preserve"> and</w:t>
+      </w:r>
+      <w:r>
+        <w:rPr>
+          <w:i w:val="0"/>
+        </w:rPr>
+        <w:t xml:space="preserve"> moves the </w:t>
+      </w:r>
+      <w:r>
+        <w:rPr>
+          <w:i w:val="0"/>
+        </w:rPr>
+        <w:t>Rook</w:t>
+      </w:r>
+      <w:r>
+        <w:rPr>
+          <w:i w:val="0"/>
+        </w:rPr>
+        <w:t xml:space="preserve"> to the square next to the </w:t>
+      </w:r>
+      <w:r>
+        <w:rPr>
+          <w:i w:val="0"/>
+        </w:rPr>
+        <w:t>King</w:t>
+      </w:r>
+      <w:r>
+        <w:rPr>
+          <w:i w:val="0"/>
+        </w:rPr>
+        <w:t xml:space="preserve">, on its opposite side. </w:t>
       </w:r>
     </w:p>
     <w:p>
@@ -3330,13 +3680,14 @@
         <w:rPr>
           <w:i w:val="0"/>
         </w:rPr>
-        <w:t xml:space="preserve">Each time a player (Including AI) moves a piece, the game shall not allow the opposing player to make a move until the previous. </w:t>
-      </w:r>
-      <w:r>
-        <w:rPr>
-          <w:i w:val="0"/>
-        </w:rPr>
-        <w:t>P</w:t>
+        <w:lastRenderedPageBreak/>
+        <w:t>Each time a player (Including AI) moves a piece, the game shall not allow the opposing player to make a move until the previous</w:t>
+      </w:r>
+      <w:r>
+        <w:rPr>
+          <w:i w:val="0"/>
+        </w:rPr>
+        <w:t xml:space="preserve"> p</w:t>
       </w:r>
       <w:r>
         <w:rPr>
@@ -3436,28 +3787,29 @@
     <w:p>
       <w:pPr>
         <w:pStyle w:val="Heading1"/>
-        <w:numPr>
-          <w:ilvl w:val="0"/>
-          <w:numId w:val="46"/>
-        </w:numPr>
-      </w:pPr>
-      <w:bookmarkStart w:id="38" w:name="_Toc439994687"/>
-      <w:bookmarkStart w:id="39" w:name="_Toc441230991"/>
-      <w:r>
-        <w:t>System Features</w:t>
-      </w:r>
-      <w:bookmarkEnd w:id="38"/>
-      <w:bookmarkEnd w:id="39"/>
+      </w:pPr>
+      <w:bookmarkStart w:id="39" w:name="_Toc439994688"/>
+      <w:bookmarkStart w:id="40" w:name="_Toc441230992"/>
+      <w:r>
+        <w:t>4.</w:t>
+      </w:r>
+      <w:r>
+        <w:t xml:space="preserve"> </w:t>
+      </w:r>
+      <w:r>
+        <w:t>System Feature</w:t>
+      </w:r>
+      <w:r>
+        <w:t>s</w:t>
+      </w:r>
     </w:p>
     <w:p>
       <w:pPr>
         <w:pStyle w:val="Heading2"/>
       </w:pPr>
-      <w:bookmarkStart w:id="40" w:name="_Toc439994688"/>
-      <w:bookmarkStart w:id="41" w:name="_Toc441230992"/>
-    </w:p>
+    </w:p>
+    <w:bookmarkEnd w:id="39"/>
     <w:bookmarkEnd w:id="40"/>
-    <w:bookmarkEnd w:id="41"/>
     <w:p>
       <w:pPr>
         <w:pStyle w:val="Heading2"/>
@@ -3570,8 +3922,8 @@
       <w:pPr>
         <w:pStyle w:val="Heading2"/>
       </w:pPr>
-      <w:bookmarkStart w:id="42" w:name="_Toc439994690"/>
-      <w:bookmarkStart w:id="43" w:name="_Toc441230994"/>
+      <w:bookmarkStart w:id="41" w:name="_Toc439994690"/>
+      <w:bookmarkStart w:id="42" w:name="_Toc441230994"/>
       <w:r>
         <w:t xml:space="preserve">4.2 </w:t>
       </w:r>
@@ -4548,10 +4900,10 @@
           <w:sz w:val="36"/>
         </w:rPr>
       </w:pPr>
-      <w:bookmarkStart w:id="44" w:name="_Toc439994696"/>
-      <w:bookmarkStart w:id="45" w:name="_Toc441231001"/>
+      <w:bookmarkStart w:id="43" w:name="_Toc439994696"/>
+      <w:bookmarkStart w:id="44" w:name="_Toc441231001"/>
+      <w:bookmarkEnd w:id="41"/>
       <w:bookmarkEnd w:id="42"/>
-      <w:bookmarkEnd w:id="43"/>
       <w:r>
         <w:br w:type="page"/>
       </w:r>
@@ -4564,34 +4916,34 @@
         <w:lastRenderedPageBreak/>
         <w:t>Appendix A: Glossary</w:t>
       </w:r>
+      <w:bookmarkEnd w:id="43"/>
       <w:bookmarkEnd w:id="44"/>
+    </w:p>
+    <w:p>
+      <w:pPr>
+        <w:pStyle w:val="template"/>
+        <w:rPr>
+          <w:i w:val="0"/>
+        </w:rPr>
+      </w:pPr>
+      <w:r>
+        <w:rPr>
+          <w:i w:val="0"/>
+        </w:rPr>
+        <w:t>No acronyms currently used in this document.</w:t>
+      </w:r>
+    </w:p>
+    <w:p>
+      <w:pPr>
+        <w:pStyle w:val="TOCEntry"/>
+      </w:pPr>
+      <w:bookmarkStart w:id="45" w:name="_Toc439994697"/>
+      <w:bookmarkStart w:id="46" w:name="_Toc441231002"/>
+      <w:r>
+        <w:t>Appendix B: Analysis Models</w:t>
+      </w:r>
       <w:bookmarkEnd w:id="45"/>
-    </w:p>
-    <w:p>
-      <w:pPr>
-        <w:pStyle w:val="template"/>
-        <w:rPr>
-          <w:i w:val="0"/>
-        </w:rPr>
-      </w:pPr>
-      <w:r>
-        <w:rPr>
-          <w:i w:val="0"/>
-        </w:rPr>
-        <w:t>No acronyms currently used in this document.</w:t>
-      </w:r>
-    </w:p>
-    <w:p>
-      <w:pPr>
-        <w:pStyle w:val="TOCEntry"/>
-      </w:pPr>
-      <w:bookmarkStart w:id="46" w:name="_Toc439994697"/>
-      <w:bookmarkStart w:id="47" w:name="_Toc441231002"/>
-      <w:r>
-        <w:t>Appendix B: Analysis Models</w:t>
-      </w:r>
       <w:bookmarkEnd w:id="46"/>
-      <w:bookmarkEnd w:id="47"/>
     </w:p>
     <w:p>
       <w:pPr>
@@ -4712,13 +5064,13 @@
       <w:pPr>
         <w:pStyle w:val="TOCEntry"/>
       </w:pPr>
-      <w:bookmarkStart w:id="48" w:name="_Toc439994698"/>
-      <w:bookmarkStart w:id="49" w:name="_Toc441231003"/>
+      <w:bookmarkStart w:id="47" w:name="_Toc439994698"/>
+      <w:bookmarkStart w:id="48" w:name="_Toc441231003"/>
       <w:r>
         <w:t>Appendix C: To Be Determined List</w:t>
       </w:r>
+      <w:bookmarkEnd w:id="47"/>
       <w:bookmarkEnd w:id="48"/>
-      <w:bookmarkEnd w:id="49"/>
     </w:p>
     <w:p>
       <w:pPr>
@@ -4880,10 +5232,18 @@
       <w:t xml:space="preserve"> </w:t>
     </w:r>
     <w:r>
-      <w:t xml:space="preserve">Requirements Specification for </w:t>
+      <w:t>Requirements Specification for</w:t>
     </w:r>
     <w:r>
-      <w:t xml:space="preserve">Snake Army Chess Project </w:t>
+      <w:t xml:space="preserve"> </w:t>
+    </w:r>
+    <w:proofErr w:type="spellStart"/>
+    <w:r>
+      <w:t>Chesstackle</w:t>
+    </w:r>
+    <w:proofErr w:type="spellEnd"/>
+    <w:r>
+      <w:tab/>
     </w:r>
     <w:r>
       <w:tab/>
@@ -4933,9 +5293,14 @@
     <w:r>
       <w:t xml:space="preserve">Requirements Specification for </w:t>
     </w:r>
+    <w:proofErr w:type="spellStart"/>
     <w:r>
-      <w:t>Snake Army Chess Project</w:t>
+      <w:t>Chesstackle</w:t>
     </w:r>
+    <w:r>
+      <w:t>ect</w:t>
+    </w:r>
+    <w:proofErr w:type="spellEnd"/>
     <w:r>
       <w:tab/>
       <w:t xml:space="preserve">Page </w:t>
@@ -4953,7 +5318,7 @@
       <w:rPr>
         <w:noProof/>
       </w:rPr>
-      <w:t>3</w:t>
+      <w:t>6</w:t>
     </w:r>
     <w:r>
       <w:fldChar w:fldCharType="end"/>
@@ -6408,7 +6773,7 @@
   <w:abstractNum w:abstractNumId="14" w15:restartNumberingAfterBreak="0">
     <w:nsid w:val="2A105BA4"/>
     <w:multiLevelType w:val="hybridMultilevel"/>
-    <w:tmpl w:val="C622AAEE"/>
+    <w:tmpl w:val="AA2AC124"/>
     <w:lvl w:ilvl="0" w:tplc="04090001">
       <w:start w:val="1"/>
       <w:numFmt w:val="bullet"/>
@@ -7670,7 +8035,7 @@
   <w:abstractNum w:abstractNumId="26" w15:restartNumberingAfterBreak="0">
     <w:nsid w:val="4F913F96"/>
     <w:multiLevelType w:val="hybridMultilevel"/>
-    <w:tmpl w:val="20608AFE"/>
+    <w:tmpl w:val="BD5CE5DE"/>
     <w:lvl w:ilvl="0" w:tplc="04090017">
       <w:start w:val="1"/>
       <w:numFmt w:val="lowerLetter"/>
@@ -7689,7 +8054,7 @@
         <w:ind w:left="2164" w:hanging="360"/>
       </w:pPr>
     </w:lvl>
-    <w:lvl w:ilvl="2" w:tplc="0409001B" w:tentative="1">
+    <w:lvl w:ilvl="2" w:tplc="0409001B">
       <w:start w:val="1"/>
       <w:numFmt w:val="lowerRoman"/>
       <w:lvlText w:val="%3."/>
@@ -8786,6 +9151,92 @@
     </w:lvl>
   </w:abstractNum>
   <w:abstractNum w:abstractNumId="37" w15:restartNumberingAfterBreak="0">
+    <w:nsid w:val="64975240"/>
+    <w:multiLevelType w:val="hybridMultilevel"/>
+    <w:tmpl w:val="5A6E7F80"/>
+    <w:lvl w:ilvl="0" w:tplc="0409000F">
+      <w:start w:val="1"/>
+      <w:numFmt w:val="decimal"/>
+      <w:lvlText w:val="%1."/>
+      <w:lvlJc w:val="left"/>
+      <w:pPr>
+        <w:ind w:left="1800" w:hanging="360"/>
+      </w:pPr>
+    </w:lvl>
+    <w:lvl w:ilvl="1" w:tplc="04090019" w:tentative="1">
+      <w:start w:val="1"/>
+      <w:numFmt w:val="lowerLetter"/>
+      <w:lvlText w:val="%2."/>
+      <w:lvlJc w:val="left"/>
+      <w:pPr>
+        <w:ind w:left="2520" w:hanging="360"/>
+      </w:pPr>
+    </w:lvl>
+    <w:lvl w:ilvl="2" w:tplc="0409001B" w:tentative="1">
+      <w:start w:val="1"/>
+      <w:numFmt w:val="lowerRoman"/>
+      <w:lvlText w:val="%3."/>
+      <w:lvlJc w:val="right"/>
+      <w:pPr>
+        <w:ind w:left="3240" w:hanging="180"/>
+      </w:pPr>
+    </w:lvl>
+    <w:lvl w:ilvl="3" w:tplc="0409000F" w:tentative="1">
+      <w:start w:val="1"/>
+      <w:numFmt w:val="decimal"/>
+      <w:lvlText w:val="%4."/>
+      <w:lvlJc w:val="left"/>
+      <w:pPr>
+        <w:ind w:left="3960" w:hanging="360"/>
+      </w:pPr>
+    </w:lvl>
+    <w:lvl w:ilvl="4" w:tplc="04090019" w:tentative="1">
+      <w:start w:val="1"/>
+      <w:numFmt w:val="lowerLetter"/>
+      <w:lvlText w:val="%5."/>
+      <w:lvlJc w:val="left"/>
+      <w:pPr>
+        <w:ind w:left="4680" w:hanging="360"/>
+      </w:pPr>
+    </w:lvl>
+    <w:lvl w:ilvl="5" w:tplc="0409001B" w:tentative="1">
+      <w:start w:val="1"/>
+      <w:numFmt w:val="lowerRoman"/>
+      <w:lvlText w:val="%6."/>
+      <w:lvlJc w:val="right"/>
+      <w:pPr>
+        <w:ind w:left="5400" w:hanging="180"/>
+      </w:pPr>
+    </w:lvl>
+    <w:lvl w:ilvl="6" w:tplc="0409000F" w:tentative="1">
+      <w:start w:val="1"/>
+      <w:numFmt w:val="decimal"/>
+      <w:lvlText w:val="%7."/>
+      <w:lvlJc w:val="left"/>
+      <w:pPr>
+        <w:ind w:left="6120" w:hanging="360"/>
+      </w:pPr>
+    </w:lvl>
+    <w:lvl w:ilvl="7" w:tplc="04090019" w:tentative="1">
+      <w:start w:val="1"/>
+      <w:numFmt w:val="lowerLetter"/>
+      <w:lvlText w:val="%8."/>
+      <w:lvlJc w:val="left"/>
+      <w:pPr>
+        <w:ind w:left="6840" w:hanging="360"/>
+      </w:pPr>
+    </w:lvl>
+    <w:lvl w:ilvl="8" w:tplc="0409001B" w:tentative="1">
+      <w:start w:val="1"/>
+      <w:numFmt w:val="lowerRoman"/>
+      <w:lvlText w:val="%9."/>
+      <w:lvlJc w:val="right"/>
+      <w:pPr>
+        <w:ind w:left="7560" w:hanging="180"/>
+      </w:pPr>
+    </w:lvl>
+  </w:abstractNum>
+  <w:abstractNum w:abstractNumId="38" w15:restartNumberingAfterBreak="0">
     <w:nsid w:val="67F619C0"/>
     <w:multiLevelType w:val="hybridMultilevel"/>
     <w:tmpl w:val="908E2FE0"/>
@@ -8898,7 +9349,7 @@
       </w:rPr>
     </w:lvl>
   </w:abstractNum>
-  <w:abstractNum w:abstractNumId="38" w15:restartNumberingAfterBreak="0">
+  <w:abstractNum w:abstractNumId="39" w15:restartNumberingAfterBreak="0">
     <w:nsid w:val="6EDC37BF"/>
     <w:multiLevelType w:val="hybridMultilevel"/>
     <w:tmpl w:val="94EE027E"/>
@@ -9011,7 +9462,7 @@
       </w:rPr>
     </w:lvl>
   </w:abstractNum>
-  <w:abstractNum w:abstractNumId="39" w15:restartNumberingAfterBreak="0">
+  <w:abstractNum w:abstractNumId="40" w15:restartNumberingAfterBreak="0">
     <w:nsid w:val="7108155E"/>
     <w:multiLevelType w:val="hybridMultilevel"/>
     <w:tmpl w:val="7C76373E"/>
@@ -9100,7 +9551,7 @@
       </w:pPr>
     </w:lvl>
   </w:abstractNum>
-  <w:abstractNum w:abstractNumId="40" w15:restartNumberingAfterBreak="0">
+  <w:abstractNum w:abstractNumId="41" w15:restartNumberingAfterBreak="0">
     <w:nsid w:val="73A8466B"/>
     <w:multiLevelType w:val="hybridMultilevel"/>
     <w:tmpl w:val="7D72E636"/>
@@ -9213,7 +9664,7 @@
       </w:rPr>
     </w:lvl>
   </w:abstractNum>
-  <w:abstractNum w:abstractNumId="41" w15:restartNumberingAfterBreak="0">
+  <w:abstractNum w:abstractNumId="42" w15:restartNumberingAfterBreak="0">
     <w:nsid w:val="74A11A62"/>
     <w:multiLevelType w:val="hybridMultilevel"/>
     <w:tmpl w:val="C516874E"/>
@@ -9302,7 +9753,7 @@
       </w:pPr>
     </w:lvl>
   </w:abstractNum>
-  <w:abstractNum w:abstractNumId="42" w15:restartNumberingAfterBreak="0">
+  <w:abstractNum w:abstractNumId="43" w15:restartNumberingAfterBreak="0">
     <w:nsid w:val="756F079C"/>
     <w:multiLevelType w:val="hybridMultilevel"/>
     <w:tmpl w:val="2B5CE016"/>
@@ -9415,7 +9866,7 @@
       </w:rPr>
     </w:lvl>
   </w:abstractNum>
-  <w:abstractNum w:abstractNumId="43" w15:restartNumberingAfterBreak="0">
+  <w:abstractNum w:abstractNumId="44" w15:restartNumberingAfterBreak="0">
     <w:nsid w:val="75AD4854"/>
     <w:multiLevelType w:val="hybridMultilevel"/>
     <w:tmpl w:val="11CADA14"/>
@@ -9528,10 +9979,10 @@
       </w:rPr>
     </w:lvl>
   </w:abstractNum>
-  <w:abstractNum w:abstractNumId="44" w15:restartNumberingAfterBreak="0">
+  <w:abstractNum w:abstractNumId="45" w15:restartNumberingAfterBreak="0">
     <w:nsid w:val="7A816DCC"/>
     <w:multiLevelType w:val="hybridMultilevel"/>
-    <w:tmpl w:val="0C9E8DD2"/>
+    <w:tmpl w:val="61580504"/>
     <w:lvl w:ilvl="0" w:tplc="0409000F">
       <w:start w:val="1"/>
       <w:numFmt w:val="decimal"/>
@@ -9541,7 +9992,7 @@
         <w:ind w:left="1080" w:hanging="360"/>
       </w:pPr>
     </w:lvl>
-    <w:lvl w:ilvl="1" w:tplc="04090019" w:tentative="1">
+    <w:lvl w:ilvl="1" w:tplc="04090019">
       <w:start w:val="1"/>
       <w:numFmt w:val="lowerLetter"/>
       <w:lvlText w:val="%2."/>
@@ -9614,7 +10065,7 @@
       </w:pPr>
     </w:lvl>
   </w:abstractNum>
-  <w:abstractNum w:abstractNumId="45" w15:restartNumberingAfterBreak="0">
+  <w:abstractNum w:abstractNumId="46" w15:restartNumberingAfterBreak="0">
     <w:nsid w:val="7BBA543E"/>
     <w:multiLevelType w:val="hybridMultilevel"/>
     <w:tmpl w:val="446674D0"/>
@@ -9727,7 +10178,7 @@
       </w:rPr>
     </w:lvl>
   </w:abstractNum>
-  <w:abstractNum w:abstractNumId="46" w15:restartNumberingAfterBreak="0">
+  <w:abstractNum w:abstractNumId="47" w15:restartNumberingAfterBreak="0">
     <w:nsid w:val="7CCC6DFC"/>
     <w:multiLevelType w:val="hybridMultilevel"/>
     <w:tmpl w:val="22D0E620"/>
@@ -9832,7 +10283,7 @@
     <w:abstractNumId w:val="10"/>
   </w:num>
   <w:num w:numId="5">
-    <w:abstractNumId w:val="42"/>
+    <w:abstractNumId w:val="43"/>
   </w:num>
   <w:num w:numId="6">
     <w:abstractNumId w:val="24"/>
@@ -9841,13 +10292,13 @@
     <w:abstractNumId w:val="7"/>
   </w:num>
   <w:num w:numId="8">
-    <w:abstractNumId w:val="44"/>
+    <w:abstractNumId w:val="45"/>
   </w:num>
   <w:num w:numId="9">
     <w:abstractNumId w:val="0"/>
   </w:num>
   <w:num w:numId="10">
-    <w:abstractNumId w:val="37"/>
+    <w:abstractNumId w:val="38"/>
   </w:num>
   <w:num w:numId="11">
     <w:abstractNumId w:val="31"/>
@@ -9859,7 +10310,7 @@
     <w:abstractNumId w:val="28"/>
   </w:num>
   <w:num w:numId="14">
-    <w:abstractNumId w:val="43"/>
+    <w:abstractNumId w:val="44"/>
   </w:num>
   <w:num w:numId="15">
     <w:abstractNumId w:val="33"/>
@@ -9877,10 +10328,10 @@
     <w:abstractNumId w:val="1"/>
   </w:num>
   <w:num w:numId="20">
-    <w:abstractNumId w:val="38"/>
+    <w:abstractNumId w:val="39"/>
   </w:num>
   <w:num w:numId="21">
-    <w:abstractNumId w:val="45"/>
+    <w:abstractNumId w:val="46"/>
   </w:num>
   <w:num w:numId="22">
     <w:abstractNumId w:val="8"/>
@@ -9889,10 +10340,10 @@
     <w:abstractNumId w:val="29"/>
   </w:num>
   <w:num w:numId="24">
-    <w:abstractNumId w:val="46"/>
+    <w:abstractNumId w:val="47"/>
   </w:num>
   <w:num w:numId="25">
-    <w:abstractNumId w:val="41"/>
+    <w:abstractNumId w:val="42"/>
   </w:num>
   <w:num w:numId="26">
     <w:abstractNumId w:val="12"/>
@@ -9940,7 +10391,7 @@
     <w:abstractNumId w:val="30"/>
   </w:num>
   <w:num w:numId="41">
-    <w:abstractNumId w:val="40"/>
+    <w:abstractNumId w:val="41"/>
   </w:num>
   <w:num w:numId="42">
     <w:abstractNumId w:val="34"/>
@@ -9958,7 +10409,10 @@
     <w:abstractNumId w:val="35"/>
   </w:num>
   <w:num w:numId="47">
-    <w:abstractNumId w:val="39"/>
+    <w:abstractNumId w:val="40"/>
+  </w:num>
+  <w:num w:numId="48">
+    <w:abstractNumId w:val="37"/>
   </w:num>
 </w:numbering>
 </file>

</xml_diff>